<commit_message>
removed speaker notes feature
</commit_message>
<xml_diff>
--- a/Voltage_current.docx
+++ b/Voltage_current.docx
@@ -12,28 +12,12 @@
       </w:r>
       <w:proofErr w:type="gramEnd"/>
       <w:r>
-        <w:t xml:space="preserve"> </w:t>
-      </w:r>
-      <w:proofErr w:type="spellStart"/>
-      <w:r>
-        <w:t>Voltage_current</w:t>
-      </w:r>
-      <w:proofErr w:type="spellEnd"/>
-      <w:r>
-        <w:t xml:space="preserve">  </w:t>
+        <w:t xml:space="preserve"> Voltage_current  </w:t>
       </w:r>
     </w:p>
     <w:p>
       <w:r>
-        <w:t>**</w:t>
-      </w:r>
-      <w:proofErr w:type="spellStart"/>
-      <w:r>
-        <w:t>Gpt</w:t>
-      </w:r>
-      <w:proofErr w:type="spellEnd"/>
-      <w:r>
-        <w:t xml:space="preserve"> canvas*</w:t>
+        <w:t>**Gpt canvas*</w:t>
       </w:r>
       <w:proofErr w:type="gramStart"/>
       <w:r>
@@ -46,15 +30,7 @@
     </w:p>
     <w:p>
       <w:r>
-        <w:t>**</w:t>
-      </w:r>
-      <w:proofErr w:type="spellStart"/>
-      <w:r>
-        <w:t>Gpt</w:t>
-      </w:r>
-      <w:proofErr w:type="spellEnd"/>
-      <w:r>
-        <w:t xml:space="preserve"> canvas without speaker notes*</w:t>
+        <w:t>**Ppt needs images*</w:t>
       </w:r>
       <w:proofErr w:type="gramStart"/>
       <w:r>
@@ -62,12 +38,12 @@
       </w:r>
       <w:proofErr w:type="gramEnd"/>
       <w:r>
-        <w:t xml:space="preserve"> N  </w:t>
+        <w:t xml:space="preserve"> Y  </w:t>
       </w:r>
     </w:p>
     <w:p>
       <w:r>
-        <w:t>**Ppt needs images*</w:t>
+        <w:t>**PPT has images*</w:t>
       </w:r>
       <w:proofErr w:type="gramStart"/>
       <w:r>
@@ -75,28 +51,9 @@
       </w:r>
       <w:proofErr w:type="gramEnd"/>
       <w:r>
-        <w:t xml:space="preserve"> Y  </w:t>
+        <w:t xml:space="preserve"> N</w:t>
       </w:r>
     </w:p>
-    <w:p>
-      <w:r>
-        <w:t>**PPT has images*</w:t>
-      </w:r>
-      <w:proofErr w:type="gramStart"/>
-      <w:r>
-        <w:t>* :</w:t>
-      </w:r>
-      <w:proofErr w:type="gramEnd"/>
-      <w:r>
-        <w:t xml:space="preserve"> N</w:t>
-      </w:r>
-    </w:p>
-    <w:p>
-      <w:r>
-        <w:t xml:space="preserve">**Ppt with speaker notes** : N  </w:t>
-      </w:r>
-    </w:p>
-    <w:p/>
     <w:p>
       <w:hyperlink r:id="rId4" w:history="1">
         <w:r>

</xml_diff>